<commit_message>
Giant update and script finalisation
</commit_message>
<xml_diff>
--- a/AF Ammendments/TCGA and CCLE Script compare/Comparison.docx
+++ b/AF Ammendments/TCGA and CCLE Script compare/Comparison.docx
@@ -3,6 +3,7 @@
 <w:document xmlns:wpc="http://schemas.microsoft.com/office/word/2010/wordprocessingCanvas" xmlns:mo="http://schemas.microsoft.com/office/mac/office/2008/main" xmlns:mc="http://schemas.openxmlformats.org/markup-compatibility/2006" xmlns:mv="urn:schemas-microsoft-com:mac:vml" xmlns:o="urn:schemas-microsoft-com:office:office" xmlns:r="http://schemas.openxmlformats.org/officeDocument/2006/relationships" xmlns:m="http://schemas.openxmlformats.org/officeDocument/2006/math" xmlns:v="urn:schemas-microsoft-com:vml" xmlns:wp14="http://schemas.microsoft.com/office/word/2010/wordprocessingDrawing" xmlns:wp="http://schemas.openxmlformats.org/drawingml/2006/wordprocessingDrawing" xmlns:w10="urn:schemas-microsoft-com:office:word" xmlns:w="http://schemas.openxmlformats.org/wordprocessingml/2006/main" xmlns:w14="http://schemas.microsoft.com/office/word/2010/wordml" xmlns:wpg="http://schemas.microsoft.com/office/word/2010/wordprocessingGroup" xmlns:wpi="http://schemas.microsoft.com/office/word/2010/wordprocessingInk" xmlns:wne="http://schemas.microsoft.com/office/word/2006/wordml" xmlns:wps="http://schemas.microsoft.com/office/word/2010/wordprocessingShape" mc:Ignorable="w14 wp14">
   <w:body>
     <w:p>
+      <w:bookmarkStart w:id="0" w:name="_GoBack"/>
       <w:r>
         <w:t xml:space="preserve">490: output file is </w:t>
       </w:r>
@@ -31,6 +32,7 @@
         <w:t xml:space="preserve"> somewhere before this??)</w:t>
       </w:r>
     </w:p>
+    <w:bookmarkEnd w:id="0"/>
     <w:p/>
     <w:p>
       <w:r>
@@ -98,34 +100,73 @@
         <w:t>771: TCGA Script has function to merge CCLE and TGCA outputs</w:t>
       </w:r>
     </w:p>
-    <w:p>
-      <w:bookmarkStart w:id="0" w:name="_GoBack"/>
-      <w:bookmarkEnd w:id="0"/>
-    </w:p>
-    <w:p>
-      <w:r>
+    <w:p/>
+    <w:p>
+      <w:pPr>
+        <w:rPr>
+          <w:color w:val="FF0000"/>
+        </w:rPr>
+      </w:pPr>
+      <w:r>
+        <w:rPr>
+          <w:color w:val="FF0000"/>
+        </w:rPr>
         <w:t xml:space="preserve">779: CCLE has extra change in </w:t>
       </w:r>
       <w:proofErr w:type="spellStart"/>
       <w:proofErr w:type="gramStart"/>
       <w:r>
+        <w:rPr>
+          <w:color w:val="FF0000"/>
+        </w:rPr>
         <w:t>df</w:t>
       </w:r>
       <w:proofErr w:type="spellEnd"/>
       <w:proofErr w:type="gramEnd"/>
       <w:r>
+        <w:rPr>
+          <w:color w:val="FF0000"/>
+        </w:rPr>
         <w:t xml:space="preserve"> column</w:t>
       </w:r>
     </w:p>
-    <w:p/>
-    <w:p>
-      <w:r>
+    <w:p>
+      <w:pPr>
+        <w:rPr>
+          <w:color w:val="FF0000"/>
+        </w:rPr>
+      </w:pPr>
+    </w:p>
+    <w:p>
+      <w:pPr>
+        <w:rPr>
+          <w:color w:val="FF0000"/>
+        </w:rPr>
+      </w:pPr>
+      <w:r>
+        <w:rPr>
+          <w:color w:val="FF0000"/>
+        </w:rPr>
         <w:t>848: CCLE has extra section of code</w:t>
       </w:r>
     </w:p>
-    <w:p/>
-    <w:p>
-      <w:r>
+    <w:p>
+      <w:pPr>
+        <w:rPr>
+          <w:color w:val="FF0000"/>
+        </w:rPr>
+      </w:pPr>
+    </w:p>
+    <w:p>
+      <w:pPr>
+        <w:rPr>
+          <w:color w:val="FF0000"/>
+        </w:rPr>
+      </w:pPr>
+      <w:r>
+        <w:rPr>
+          <w:color w:val="FF0000"/>
+        </w:rPr>
         <w:t>859: TCGA has extra code CCLE script has ended by this point</w:t>
       </w:r>
     </w:p>

</xml_diff>